<commit_message>
Signed-off-by: Allison Lomheim <allamaheim@hotmail.com>
</commit_message>
<xml_diff>
--- a/Projects/Project~2/Project~2.docx
+++ b/Projects/Project~2/Project~2.docx
@@ -457,15 +457,7 @@
           <w:szCs w:val="28"/>
         </w:rPr>
         <w:tab/>
-        <w:t xml:space="preserve">The way that “The Beetle Game” is played is that you have a certain number of players (in my codes case it’s two players) who are trolling one dice to try and draw their beetle first.  </w:t>
-      </w:r>
-      <w:r>
-        <w:rPr>
-          <w:rFonts w:ascii="Baskerville Old Face" w:hAnsi="Baskerville Old Face"/>
-          <w:sz w:val="28"/>
-          <w:szCs w:val="28"/>
-        </w:rPr>
-        <w:t xml:space="preserve">For example, if you were to roll a </w:t>
+        <w:t xml:space="preserve">The way that “The Beetle Game” is played is that you have a certain number of players (in my codes case it’s two players) who are trolling one dice to try and draw their beetle first.  For example, if you were to roll a </w:t>
       </w:r>
       <w:r>
         <w:rPr>
@@ -896,8 +888,18 @@
           <w:sz w:val="24"/>
           <w:szCs w:val="24"/>
         </w:rPr>
-        <w:t>showInstructions</w:t>
-      </w:r>
+        <w:t>show</w:t>
+      </w:r>
+      <w:r>
+        <w:rPr>
+          <w:rFonts w:ascii="Baskerville Old Face" w:hAnsi="Baskerville Old Face"/>
+          <w:sz w:val="24"/>
+          <w:szCs w:val="24"/>
+        </w:rPr>
+        <w:t>Rules</w:t>
+      </w:r>
+      <w:bookmarkStart w:id="0" w:name="_GoBack"/>
+      <w:bookmarkEnd w:id="0"/>
       <w:proofErr w:type="spellEnd"/>
       <w:r>
         <w:rPr>
@@ -987,6 +989,42 @@
           <w:sz w:val="24"/>
           <w:szCs w:val="24"/>
         </w:rPr>
+        <w:t>Save names to file</w:t>
+      </w:r>
+    </w:p>
+    <w:p>
+      <w:pPr>
+        <w:pStyle w:val="NoSpacing"/>
+        <w:rPr>
+          <w:rFonts w:ascii="Baskerville Old Face" w:hAnsi="Baskerville Old Face"/>
+          <w:sz w:val="24"/>
+          <w:szCs w:val="24"/>
+        </w:rPr>
+      </w:pPr>
+      <w:r>
+        <w:rPr>
+          <w:rFonts w:ascii="Baskerville Old Face" w:hAnsi="Baskerville Old Face"/>
+          <w:sz w:val="24"/>
+          <w:szCs w:val="24"/>
+        </w:rPr>
+        <w:t>Export names from file</w:t>
+      </w:r>
+    </w:p>
+    <w:p>
+      <w:pPr>
+        <w:pStyle w:val="NoSpacing"/>
+        <w:rPr>
+          <w:rFonts w:ascii="Baskerville Old Face" w:hAnsi="Baskerville Old Face"/>
+          <w:sz w:val="24"/>
+          <w:szCs w:val="24"/>
+        </w:rPr>
+      </w:pPr>
+      <w:r>
+        <w:rPr>
+          <w:rFonts w:ascii="Baskerville Old Face" w:hAnsi="Baskerville Old Face"/>
+          <w:sz w:val="24"/>
+          <w:szCs w:val="24"/>
+        </w:rPr>
         <w:t>Players roll for the body</w:t>
       </w:r>
     </w:p>
@@ -1541,7 +1579,7 @@
           <w:sz w:val="24"/>
           <w:szCs w:val="24"/>
         </w:rPr>
-        <w:t>showInstructions</w:t>
+        <w:t>showRules</w:t>
       </w:r>
       <w:proofErr w:type="spellEnd"/>
       <w:r>
@@ -1618,7 +1656,6 @@
           <w:sz w:val="36"/>
           <w:szCs w:val="36"/>
         </w:rPr>
-        <w:lastRenderedPageBreak/>
         <w:t>Checklist:</w:t>
       </w:r>
     </w:p>
@@ -1641,12 +1678,6 @@
         <w:gridCol w:w="4530"/>
       </w:tblGrid>
       <w:tr>
-        <w:tblPrEx>
-          <w:tblCellMar>
-            <w:top w:w="0" w:type="dxa"/>
-            <w:bottom w:w="0" w:type="dxa"/>
-          </w:tblCellMar>
-        </w:tblPrEx>
         <w:trPr>
           <w:trHeight w:val="485"/>
         </w:trPr>
@@ -1700,12 +1731,6 @@
         </w:tc>
       </w:tr>
       <w:tr>
-        <w:tblPrEx>
-          <w:tblCellMar>
-            <w:top w:w="0" w:type="dxa"/>
-            <w:bottom w:w="0" w:type="dxa"/>
-          </w:tblCellMar>
-        </w:tblPrEx>
         <w:trPr>
           <w:trHeight w:val="720"/>
         </w:trPr>
@@ -1831,12 +1856,6 @@
         </w:tc>
       </w:tr>
       <w:tr>
-        <w:tblPrEx>
-          <w:tblCellMar>
-            <w:top w:w="0" w:type="dxa"/>
-            <w:bottom w:w="0" w:type="dxa"/>
-          </w:tblCellMar>
-        </w:tblPrEx>
         <w:trPr>
           <w:trHeight w:val="720"/>
         </w:trPr>
@@ -1924,12 +1943,6 @@
         </w:tc>
       </w:tr>
       <w:tr>
-        <w:tblPrEx>
-          <w:tblCellMar>
-            <w:top w:w="0" w:type="dxa"/>
-            <w:bottom w:w="0" w:type="dxa"/>
-          </w:tblCellMar>
-        </w:tblPrEx>
         <w:trPr>
           <w:trHeight w:val="720"/>
         </w:trPr>
@@ -2566,8 +2579,6 @@
           </wp:inline>
         </w:drawing>
       </w:r>
-      <w:bookmarkStart w:id="0" w:name="_GoBack"/>
-      <w:bookmarkEnd w:id="0"/>
     </w:p>
     <w:p>
       <w:pPr>

</xml_diff>